<commit_message>
Practicum 2 laatst commit
</commit_message>
<xml_diff>
--- a/Practicum 2/Practicum 2 - Marcel Bos.docx
+++ b/Practicum 2/Practicum 2 - Marcel Bos.docx
@@ -54,68 +54,1129 @@
     </w:p>
     <w:p>
       <w:r>
-        <w:t xml:space="preserve">De code is zowel als bestand in de </w:t>
-      </w:r>
-      <w:proofErr w:type="spellStart"/>
-      <w:r>
-        <w:t>github</w:t>
+        <w:t xml:space="preserve">De code is als bestand in de </w:t>
+      </w:r>
+      <w:proofErr w:type="spellStart"/>
+      <w:r>
+        <w:t>repository</w:t>
       </w:r>
       <w:proofErr w:type="spellEnd"/>
       <w:r>
         <w:t xml:space="preserve"> </w:t>
       </w:r>
-      <w:proofErr w:type="spellStart"/>
-      <w:r>
-        <w:t>repository</w:t>
-      </w:r>
-      <w:proofErr w:type="spellEnd"/>
-      <w:r>
-        <w:t xml:space="preserve"> als hier als tekst beschikbaar.</w:t>
-      </w:r>
-    </w:p>
-    <w:p>
-      <w:r>
-        <w:t>#! /bin/</w:t>
-      </w:r>
-      <w:proofErr w:type="spellStart"/>
-      <w:r>
-        <w:t>bash</w:t>
-      </w:r>
-      <w:proofErr w:type="spellEnd"/>
+      <w:r>
+        <w:t>beschikbaar.</w:t>
+      </w:r>
+    </w:p>
+    <w:p>
+      <w:pPr>
+        <w:pStyle w:val="Kop3"/>
+      </w:pPr>
+      <w:r>
+        <w:t>Uitleg van de code:</w:t>
+      </w:r>
+    </w:p>
+    <w:p>
+      <w:r>
+        <w:t>Zie het filmpje voor een uitleg en de werking van het script.</w:t>
+      </w:r>
+    </w:p>
+    <w:p>
+      <w:r>
+        <w:t>Ik zal hieronder uit</w:t>
+      </w:r>
+      <w:r>
+        <w:t>leggen</w:t>
+      </w:r>
+      <w:r>
+        <w:t xml:space="preserve"> wat elke regel doet.</w:t>
+      </w:r>
+    </w:p>
+    <w:p>
+      <w:r>
+        <w:t>#!/bin/bash</w:t>
+      </w:r>
+    </w:p>
+    <w:p>
+      <w:r>
+        <w:t># De eerste parameter is de directory waar de foto’s staan.</w:t>
+      </w:r>
+    </w:p>
+    <w:p>
+      <w:r>
+        <w:t># De tweede parameter bestaat uit de aanduiding “maand” of “week”.</w:t>
+      </w:r>
     </w:p>
     <w:p/>
     <w:p>
-      <w:r>
-        <w:t># De eerste parameter is de directory waar de foto’s staan.</w:t>
-      </w:r>
-    </w:p>
-    <w:p>
-      <w:r>
-        <w:t>echo $1</w:t>
-      </w:r>
-    </w:p>
-    <w:p>
-      <w:r>
-        <w:t xml:space="preserve"># De tweede parameter bestaat uit de aanduiding “maand” of “week”. </w:t>
-      </w:r>
-    </w:p>
-    <w:p>
-      <w:r>
-        <w:t>echo $2</w:t>
-      </w:r>
+      <w:pPr>
+        <w:rPr>
+          <w:color w:val="A02B93" w:themeColor="accent5"/>
+        </w:rPr>
+      </w:pPr>
+      <w:r>
+        <w:rPr>
+          <w:color w:val="A02B93" w:themeColor="accent5"/>
+        </w:rPr>
+        <w:t xml:space="preserve">Hieronder wordt een check gedaan of parameter 2 goed gevuld is met </w:t>
+      </w:r>
+      <w:r>
+        <w:rPr>
+          <w:color w:val="A02B93" w:themeColor="accent5"/>
+        </w:rPr>
+        <w:t xml:space="preserve">week of maand, anders wordt er een tekst </w:t>
+      </w:r>
+      <w:proofErr w:type="spellStart"/>
+      <w:r>
+        <w:rPr>
+          <w:color w:val="A02B93" w:themeColor="accent5"/>
+        </w:rPr>
+        <w:t>geprind</w:t>
+      </w:r>
+      <w:proofErr w:type="spellEnd"/>
+      <w:r>
+        <w:rPr>
+          <w:color w:val="A02B93" w:themeColor="accent5"/>
+        </w:rPr>
+        <w:t>.</w:t>
+      </w:r>
+    </w:p>
+    <w:p>
+      <w:proofErr w:type="spellStart"/>
+      <w:r>
+        <w:t>if</w:t>
+      </w:r>
+      <w:proofErr w:type="spellEnd"/>
+      <w:r>
+        <w:t xml:space="preserve"> [ $2 != "week" ] &amp;&amp; [ $2 != "maand" ]; </w:t>
+      </w:r>
+      <w:proofErr w:type="spellStart"/>
+      <w:r>
+        <w:t>then</w:t>
+      </w:r>
+      <w:proofErr w:type="spellEnd"/>
+    </w:p>
+    <w:p>
+      <w:r>
+        <w:t xml:space="preserve">    echo "Parameter 2 is niet of niet goed ingevuld"</w:t>
+      </w:r>
+    </w:p>
+    <w:p>
+      <w:pPr>
+        <w:rPr>
+          <w:lang w:val="en-US"/>
+        </w:rPr>
+      </w:pPr>
+      <w:r>
+        <w:rPr>
+          <w:lang w:val="en-US"/>
+        </w:rPr>
+        <w:t>else</w:t>
+      </w:r>
+    </w:p>
+    <w:p>
+      <w:pPr>
+        <w:rPr>
+          <w:color w:val="A02B93" w:themeColor="accent5"/>
+        </w:rPr>
+      </w:pPr>
+      <w:r>
+        <w:rPr>
+          <w:color w:val="A02B93" w:themeColor="accent5"/>
+        </w:rPr>
+        <w:t>Als parameter 2 goed gevuld is</w:t>
+      </w:r>
+      <w:r>
+        <w:rPr>
+          <w:color w:val="A02B93" w:themeColor="accent5"/>
+        </w:rPr>
+        <w:t>, dan wordt er gekeken of parameter 1 daadwerkelijk een folder is.</w:t>
+      </w:r>
+    </w:p>
+    <w:p>
+      <w:pPr>
+        <w:rPr>
+          <w:lang w:val="en-US"/>
+        </w:rPr>
+      </w:pPr>
+      <w:r>
+        <w:t xml:space="preserve">    </w:t>
+      </w:r>
+      <w:r>
+        <w:rPr>
+          <w:lang w:val="en-US"/>
+        </w:rPr>
+        <w:t>if [ -d "$1" ]; then</w:t>
+      </w:r>
+    </w:p>
+    <w:p>
+      <w:pPr>
+        <w:rPr>
+          <w:color w:val="A02B93" w:themeColor="accent5"/>
+        </w:rPr>
+      </w:pPr>
+      <w:r>
+        <w:rPr>
+          <w:color w:val="A02B93" w:themeColor="accent5"/>
+        </w:rPr>
+        <w:t>Er word</w:t>
+      </w:r>
+      <w:r>
+        <w:rPr>
+          <w:color w:val="A02B93" w:themeColor="accent5"/>
+        </w:rPr>
+        <w:t>t een</w:t>
+      </w:r>
+      <w:r>
+        <w:rPr>
+          <w:color w:val="A02B93" w:themeColor="accent5"/>
+        </w:rPr>
+        <w:t xml:space="preserve"> teller gezet om straks de progressie</w:t>
+      </w:r>
+      <w:r>
+        <w:rPr>
+          <w:color w:val="A02B93" w:themeColor="accent5"/>
+        </w:rPr>
+        <w:t xml:space="preserve"> te tonen</w:t>
+      </w:r>
+    </w:p>
+    <w:p>
+      <w:r>
+        <w:t xml:space="preserve">        TELLER=0</w:t>
+      </w:r>
+    </w:p>
+    <w:p>
+      <w:pPr>
+        <w:rPr>
+          <w:color w:val="A02B93" w:themeColor="accent5"/>
+        </w:rPr>
+      </w:pPr>
+      <w:r>
+        <w:rPr>
+          <w:color w:val="A02B93" w:themeColor="accent5"/>
+        </w:rPr>
+        <w:t>Vervolgens worde</w:t>
+      </w:r>
+      <w:r>
+        <w:rPr>
+          <w:color w:val="A02B93" w:themeColor="accent5"/>
+        </w:rPr>
+        <w:t xml:space="preserve">n afbeeldingen gezocht binnen de </w:t>
+      </w:r>
+      <w:r>
+        <w:rPr>
+          <w:color w:val="A02B93" w:themeColor="accent5"/>
+        </w:rPr>
+        <w:t xml:space="preserve">$1 folder </w:t>
+      </w:r>
+      <w:r>
+        <w:rPr>
+          <w:color w:val="A02B93" w:themeColor="accent5"/>
+        </w:rPr>
+        <w:t xml:space="preserve"> als week dan 7 dagen als maand dan 30 dagen.</w:t>
+      </w:r>
+    </w:p>
+    <w:p>
+      <w:r>
+        <w:t xml:space="preserve">        </w:t>
+      </w:r>
+      <w:proofErr w:type="spellStart"/>
+      <w:r>
+        <w:t>if</w:t>
+      </w:r>
+      <w:proofErr w:type="spellEnd"/>
+      <w:r>
+        <w:t xml:space="preserve"> [ $2 == "week" ]; </w:t>
+      </w:r>
+      <w:proofErr w:type="spellStart"/>
+      <w:r>
+        <w:t>then</w:t>
+      </w:r>
+      <w:proofErr w:type="spellEnd"/>
+    </w:p>
+    <w:p>
+      <w:pPr>
+        <w:rPr>
+          <w:lang w:val="en-US"/>
+        </w:rPr>
+      </w:pPr>
+      <w:r>
+        <w:t xml:space="preserve">            </w:t>
+      </w:r>
+      <w:r>
+        <w:rPr>
+          <w:lang w:val="en-US"/>
+        </w:rPr>
+        <w:t>AFBEELDINGEN=$(find "$1" -</w:t>
+      </w:r>
+      <w:proofErr w:type="spellStart"/>
+      <w:r>
+        <w:rPr>
+          <w:lang w:val="en-US"/>
+        </w:rPr>
+        <w:t>iname</w:t>
+      </w:r>
+      <w:proofErr w:type="spellEnd"/>
+      <w:r>
+        <w:rPr>
+          <w:lang w:val="en-US"/>
+        </w:rPr>
+        <w:t xml:space="preserve"> "*.jpg" -o -</w:t>
+      </w:r>
+      <w:proofErr w:type="spellStart"/>
+      <w:r>
+        <w:rPr>
+          <w:lang w:val="en-US"/>
+        </w:rPr>
+        <w:t>iname</w:t>
+      </w:r>
+      <w:proofErr w:type="spellEnd"/>
+      <w:r>
+        <w:rPr>
+          <w:lang w:val="en-US"/>
+        </w:rPr>
+        <w:t xml:space="preserve"> "*.</w:t>
+      </w:r>
+      <w:proofErr w:type="spellStart"/>
+      <w:r>
+        <w:rPr>
+          <w:lang w:val="en-US"/>
+        </w:rPr>
+        <w:t>png</w:t>
+      </w:r>
+      <w:proofErr w:type="spellEnd"/>
+      <w:r>
+        <w:rPr>
+          <w:lang w:val="en-US"/>
+        </w:rPr>
+        <w:t>" -</w:t>
+      </w:r>
+      <w:proofErr w:type="spellStart"/>
+      <w:r>
+        <w:rPr>
+          <w:lang w:val="en-US"/>
+        </w:rPr>
+        <w:t>atime</w:t>
+      </w:r>
+      <w:proofErr w:type="spellEnd"/>
+      <w:r>
+        <w:rPr>
+          <w:lang w:val="en-US"/>
+        </w:rPr>
+        <w:t xml:space="preserve"> +7)</w:t>
+      </w:r>
+    </w:p>
+    <w:p>
+      <w:pPr>
+        <w:rPr>
+          <w:lang w:val="en-US"/>
+        </w:rPr>
+      </w:pPr>
+      <w:r>
+        <w:rPr>
+          <w:lang w:val="en-US"/>
+        </w:rPr>
+        <w:t xml:space="preserve">        fi</w:t>
+      </w:r>
+    </w:p>
+    <w:p>
+      <w:pPr>
+        <w:rPr>
+          <w:lang w:val="en-US"/>
+        </w:rPr>
+      </w:pPr>
+      <w:r>
+        <w:rPr>
+          <w:lang w:val="en-US"/>
+        </w:rPr>
+        <w:t xml:space="preserve">        if [ $2 == "</w:t>
+      </w:r>
+      <w:proofErr w:type="spellStart"/>
+      <w:r>
+        <w:rPr>
+          <w:lang w:val="en-US"/>
+        </w:rPr>
+        <w:t>maand</w:t>
+      </w:r>
+      <w:proofErr w:type="spellEnd"/>
+      <w:r>
+        <w:rPr>
+          <w:lang w:val="en-US"/>
+        </w:rPr>
+        <w:t>" ]; then</w:t>
+      </w:r>
+    </w:p>
+    <w:p>
+      <w:pPr>
+        <w:rPr>
+          <w:lang w:val="en-US"/>
+        </w:rPr>
+      </w:pPr>
+      <w:r>
+        <w:rPr>
+          <w:lang w:val="en-US"/>
+        </w:rPr>
+        <w:t xml:space="preserve">            AFBEELDINGEN=$(find "$1" -</w:t>
+      </w:r>
+      <w:proofErr w:type="spellStart"/>
+      <w:r>
+        <w:rPr>
+          <w:lang w:val="en-US"/>
+        </w:rPr>
+        <w:t>iname</w:t>
+      </w:r>
+      <w:proofErr w:type="spellEnd"/>
+      <w:r>
+        <w:rPr>
+          <w:lang w:val="en-US"/>
+        </w:rPr>
+        <w:t xml:space="preserve"> "*.jpg" -o -</w:t>
+      </w:r>
+      <w:proofErr w:type="spellStart"/>
+      <w:r>
+        <w:rPr>
+          <w:lang w:val="en-US"/>
+        </w:rPr>
+        <w:t>iname</w:t>
+      </w:r>
+      <w:proofErr w:type="spellEnd"/>
+      <w:r>
+        <w:rPr>
+          <w:lang w:val="en-US"/>
+        </w:rPr>
+        <w:t xml:space="preserve"> "*.</w:t>
+      </w:r>
+      <w:proofErr w:type="spellStart"/>
+      <w:r>
+        <w:rPr>
+          <w:lang w:val="en-US"/>
+        </w:rPr>
+        <w:t>png</w:t>
+      </w:r>
+      <w:proofErr w:type="spellEnd"/>
+      <w:r>
+        <w:rPr>
+          <w:lang w:val="en-US"/>
+        </w:rPr>
+        <w:t>" -</w:t>
+      </w:r>
+      <w:proofErr w:type="spellStart"/>
+      <w:r>
+        <w:rPr>
+          <w:lang w:val="en-US"/>
+        </w:rPr>
+        <w:t>atime</w:t>
+      </w:r>
+      <w:proofErr w:type="spellEnd"/>
+      <w:r>
+        <w:rPr>
+          <w:lang w:val="en-US"/>
+        </w:rPr>
+        <w:t xml:space="preserve"> +30)</w:t>
+      </w:r>
+    </w:p>
+    <w:p>
+      <w:r>
+        <w:rPr>
+          <w:lang w:val="en-US"/>
+        </w:rPr>
+        <w:t xml:space="preserve">        </w:t>
+      </w:r>
+      <w:proofErr w:type="spellStart"/>
+      <w:r>
+        <w:t>fi</w:t>
+      </w:r>
+      <w:proofErr w:type="spellEnd"/>
     </w:p>
     <w:p/>
     <w:p>
+      <w:pPr>
+        <w:rPr>
+          <w:color w:val="A02B93" w:themeColor="accent5"/>
+        </w:rPr>
+      </w:pPr>
+      <w:r>
+        <w:rPr>
+          <w:color w:val="A02B93" w:themeColor="accent5"/>
+        </w:rPr>
+        <w:t>Het aantal afbeeldingen (regels) wordt geteld</w:t>
+      </w:r>
+      <w:r>
+        <w:rPr>
+          <w:color w:val="A02B93" w:themeColor="accent5"/>
+        </w:rPr>
+        <w:t xml:space="preserve"> </w:t>
+      </w:r>
+      <w:r>
+        <w:rPr>
+          <w:color w:val="A02B93" w:themeColor="accent5"/>
+        </w:rPr>
+        <w:t xml:space="preserve">om later te gebruiken </w:t>
+      </w:r>
+      <w:r>
+        <w:rPr>
+          <w:color w:val="A02B93" w:themeColor="accent5"/>
+        </w:rPr>
+        <w:t>en de progressie te tonen.</w:t>
+      </w:r>
+      <w:r>
+        <w:rPr>
+          <w:color w:val="A02B93" w:themeColor="accent5"/>
+        </w:rPr>
+        <w:t xml:space="preserve">      </w:t>
+      </w:r>
+    </w:p>
+    <w:p>
+      <w:r>
+        <w:lastRenderedPageBreak/>
+        <w:t xml:space="preserve"> AANTAL=$(echo "$AFBEELDINGEN" | wc -l)</w:t>
+      </w:r>
+    </w:p>
+    <w:p>
+      <w:pPr>
+        <w:rPr>
+          <w:color w:val="A02B93" w:themeColor="accent5"/>
+        </w:rPr>
+      </w:pPr>
+      <w:r>
+        <w:rPr>
+          <w:color w:val="A02B93" w:themeColor="accent5"/>
+        </w:rPr>
+        <w:t xml:space="preserve">Er wordt een door de afbeelding </w:t>
+      </w:r>
+      <w:proofErr w:type="spellStart"/>
+      <w:r>
+        <w:rPr>
+          <w:color w:val="A02B93" w:themeColor="accent5"/>
+        </w:rPr>
+        <w:t>geloopt</w:t>
+      </w:r>
+      <w:proofErr w:type="spellEnd"/>
+    </w:p>
+    <w:p>
+      <w:r>
+        <w:t xml:space="preserve">        </w:t>
+      </w:r>
+      <w:proofErr w:type="spellStart"/>
+      <w:r>
+        <w:t>for</w:t>
+      </w:r>
+      <w:proofErr w:type="spellEnd"/>
+      <w:r>
+        <w:t xml:space="preserve"> X in $AFBEELDINGEN; do</w:t>
+      </w:r>
+    </w:p>
+    <w:p>
+      <w:pPr>
+        <w:rPr>
+          <w:color w:val="A02B93" w:themeColor="accent5"/>
+        </w:rPr>
+      </w:pPr>
+      <w:r>
+        <w:rPr>
+          <w:color w:val="A02B93" w:themeColor="accent5"/>
+        </w:rPr>
+        <w:t>De teller voor de progressie wordt opgehoogd</w:t>
+      </w:r>
+    </w:p>
+    <w:p>
+      <w:r>
+        <w:t xml:space="preserve">            </w:t>
+      </w:r>
+      <w:r>
+        <w:t>TELLER=$((TELLER + 1))</w:t>
+      </w:r>
+    </w:p>
+    <w:p>
+      <w:pPr>
+        <w:rPr>
+          <w:color w:val="A02B93" w:themeColor="accent5"/>
+        </w:rPr>
+      </w:pPr>
+      <w:r>
+        <w:rPr>
+          <w:color w:val="A02B93" w:themeColor="accent5"/>
+        </w:rPr>
+        <w:t>Ik maak</w:t>
+      </w:r>
+      <w:r>
+        <w:rPr>
+          <w:color w:val="A02B93" w:themeColor="accent5"/>
+        </w:rPr>
+        <w:t xml:space="preserve"> </w:t>
+      </w:r>
+      <w:r>
+        <w:rPr>
+          <w:color w:val="A02B93" w:themeColor="accent5"/>
+        </w:rPr>
+        <w:t xml:space="preserve">het </w:t>
+      </w:r>
+      <w:r>
+        <w:rPr>
+          <w:color w:val="A02B93" w:themeColor="accent5"/>
+        </w:rPr>
+        <w:t>scherm leeg</w:t>
+      </w:r>
+      <w:r>
+        <w:rPr>
+          <w:color w:val="A02B93" w:themeColor="accent5"/>
+        </w:rPr>
+        <w:t xml:space="preserve"> </w:t>
+      </w:r>
+      <w:r>
+        <w:rPr>
+          <w:color w:val="A02B93" w:themeColor="accent5"/>
+        </w:rPr>
+        <w:t xml:space="preserve">om </w:t>
+      </w:r>
+      <w:r>
+        <w:rPr>
+          <w:color w:val="A02B93" w:themeColor="accent5"/>
+        </w:rPr>
+        <w:t>duidelijk te laten zien hoe ver het script is.</w:t>
+      </w:r>
+    </w:p>
+    <w:p>
+      <w:r>
+        <w:t xml:space="preserve">            </w:t>
+      </w:r>
+      <w:proofErr w:type="spellStart"/>
+      <w:r>
+        <w:t>clear</w:t>
+      </w:r>
+      <w:proofErr w:type="spellEnd"/>
+    </w:p>
+    <w:p>
+      <w:r>
+        <w:t xml:space="preserve">            # week of maand</w:t>
+      </w:r>
+      <w:r>
+        <w:t xml:space="preserve"> </w:t>
+      </w:r>
+      <w:r>
+        <w:t>nummers mappen aanmaken</w:t>
+      </w:r>
+    </w:p>
+    <w:p>
+      <w:pPr>
+        <w:rPr>
+          <w:color w:val="A02B93" w:themeColor="accent5"/>
+        </w:rPr>
+      </w:pPr>
+      <w:r>
+        <w:rPr>
+          <w:color w:val="A02B93" w:themeColor="accent5"/>
+        </w:rPr>
+        <w:t>Hier haal ik de datums op van elk bestand om de datum variabele te vullen die ik ga gebruiken voor de folders.</w:t>
+      </w:r>
+    </w:p>
+    <w:p>
+      <w:r>
+        <w:t xml:space="preserve">            </w:t>
+      </w:r>
       <w:proofErr w:type="spellStart"/>
       <w:r>
         <w:t>if</w:t>
       </w:r>
       <w:proofErr w:type="spellEnd"/>
       <w:r>
-        <w:t xml:space="preserve"> [ $2 !=  "week" ] &amp;&amp; [ $2 != "maand" ];</w:t>
-      </w:r>
-    </w:p>
-    <w:p>
+        <w:t xml:space="preserve"> [ $2 == "week" ]; then</w:t>
+      </w:r>
+    </w:p>
+    <w:p>
+      <w:pPr>
+        <w:rPr>
+          <w:lang w:val="en-US"/>
+        </w:rPr>
+      </w:pPr>
+      <w:r>
+        <w:t xml:space="preserve">                </w:t>
+      </w:r>
+      <w:r>
+        <w:rPr>
+          <w:lang w:val="en-US"/>
+        </w:rPr>
+        <w:t>DATUM=$(date -r "$X" +%W)</w:t>
+      </w:r>
+    </w:p>
+    <w:p>
+      <w:pPr>
+        <w:rPr>
+          <w:lang w:val="en-US"/>
+        </w:rPr>
+      </w:pPr>
+      <w:r>
+        <w:rPr>
+          <w:lang w:val="en-US"/>
+        </w:rPr>
+        <w:t xml:space="preserve">            fi</w:t>
+      </w:r>
+    </w:p>
+    <w:p>
+      <w:pPr>
+        <w:rPr>
+          <w:lang w:val="en-US"/>
+        </w:rPr>
+      </w:pPr>
+      <w:r>
+        <w:rPr>
+          <w:lang w:val="en-US"/>
+        </w:rPr>
+        <w:t xml:space="preserve">            if [ $2 == "</w:t>
+      </w:r>
+      <w:proofErr w:type="spellStart"/>
+      <w:r>
+        <w:rPr>
+          <w:lang w:val="en-US"/>
+        </w:rPr>
+        <w:t>maand</w:t>
+      </w:r>
+      <w:proofErr w:type="spellEnd"/>
+      <w:r>
+        <w:rPr>
+          <w:lang w:val="en-US"/>
+        </w:rPr>
+        <w:t>" ]; then</w:t>
+      </w:r>
+    </w:p>
+    <w:p>
+      <w:pPr>
+        <w:rPr>
+          <w:lang w:val="en-US"/>
+        </w:rPr>
+      </w:pPr>
+      <w:r>
+        <w:rPr>
+          <w:lang w:val="en-US"/>
+        </w:rPr>
+        <w:t xml:space="preserve">                DATUM=$(date -r "$X" +"%</w:t>
+      </w:r>
+      <w:proofErr w:type="spellStart"/>
+      <w:r>
+        <w:rPr>
+          <w:lang w:val="en-US"/>
+        </w:rPr>
+        <w:t>m%y</w:t>
+      </w:r>
+      <w:proofErr w:type="spellEnd"/>
+      <w:r>
+        <w:rPr>
+          <w:lang w:val="en-US"/>
+        </w:rPr>
+        <w:t>")</w:t>
+      </w:r>
+    </w:p>
+    <w:p>
+      <w:pPr>
+        <w:rPr>
+          <w:color w:val="A02B93" w:themeColor="accent5"/>
+        </w:rPr>
+      </w:pPr>
+      <w:r>
+        <w:t xml:space="preserve">            </w:t>
+      </w:r>
+      <w:r>
+        <w:rPr>
+          <w:color w:val="A02B93" w:themeColor="accent5"/>
+        </w:rPr>
+        <w:t xml:space="preserve">Ik doe hier </w:t>
+      </w:r>
+      <w:r>
+        <w:rPr>
+          <w:color w:val="A02B93" w:themeColor="accent5"/>
+        </w:rPr>
+        <w:t>de afbeelding printen</w:t>
+      </w:r>
+    </w:p>
+    <w:p>
+      <w:r>
+        <w:t xml:space="preserve">            echo "$X"</w:t>
+      </w:r>
+    </w:p>
+    <w:p>
+      <w:pPr>
+        <w:rPr>
+          <w:color w:val="A02B93" w:themeColor="accent5"/>
+        </w:rPr>
+      </w:pPr>
+      <w:r>
+        <w:t xml:space="preserve">            </w:t>
+      </w:r>
+      <w:r>
+        <w:rPr>
+          <w:color w:val="A02B93" w:themeColor="accent5"/>
+        </w:rPr>
+        <w:t xml:space="preserve">Ik doe hier de </w:t>
+      </w:r>
+      <w:r>
+        <w:rPr>
+          <w:color w:val="A02B93" w:themeColor="accent5"/>
+        </w:rPr>
+        <w:t>actie printen die gedaan wordt</w:t>
+      </w:r>
+    </w:p>
+    <w:p/>
+    <w:p>
+      <w:r>
+        <w:t xml:space="preserve">            echo "Kopiëren van afbeelding $X naar </w:t>
+      </w:r>
+      <w:proofErr w:type="spellStart"/>
+      <w:r>
+        <w:t>fotos</w:t>
+      </w:r>
+      <w:proofErr w:type="spellEnd"/>
+      <w:r>
+        <w:t>/$DATUM"</w:t>
+      </w:r>
+    </w:p>
+    <w:p>
+      <w:pPr>
+        <w:rPr>
+          <w:color w:val="A02B93" w:themeColor="accent5"/>
+        </w:rPr>
+      </w:pPr>
+      <w:r>
+        <w:rPr>
+          <w:color w:val="A02B93" w:themeColor="accent5"/>
+        </w:rPr>
+        <w:t>Ik toon hier de voortgang aan de gebruiker.</w:t>
+      </w:r>
+    </w:p>
+    <w:p/>
+    <w:p>
+      <w:r>
+        <w:t xml:space="preserve">            echo "Voortgang: $TELLER van $AANTAL"</w:t>
+      </w:r>
+    </w:p>
+    <w:p>
+      <w:r>
+        <w:t xml:space="preserve">            # Als map nog niet bestaat dan aanmaken</w:t>
+      </w:r>
+    </w:p>
+    <w:p>
+      <w:pPr>
+        <w:rPr>
+          <w:color w:val="A02B93" w:themeColor="accent5"/>
+        </w:rPr>
+      </w:pPr>
+      <w:r>
+        <w:rPr>
+          <w:color w:val="A02B93" w:themeColor="accent5"/>
+        </w:rPr>
+        <w:t xml:space="preserve">Op het moment dat de folder nog niet bestaat wordt de map in </w:t>
+      </w:r>
+      <w:proofErr w:type="spellStart"/>
+      <w:r>
+        <w:rPr>
+          <w:color w:val="A02B93" w:themeColor="accent5"/>
+        </w:rPr>
+        <w:t>fotos</w:t>
+      </w:r>
+      <w:proofErr w:type="spellEnd"/>
+      <w:r>
+        <w:rPr>
+          <w:color w:val="A02B93" w:themeColor="accent5"/>
+        </w:rPr>
+        <w:t xml:space="preserve"> aangemaakt</w:t>
+      </w:r>
+    </w:p>
+    <w:p>
+      <w:pPr>
+        <w:rPr>
+          <w:lang w:val="es-ES"/>
+        </w:rPr>
+      </w:pPr>
+      <w:r>
+        <w:t xml:space="preserve">            </w:t>
+      </w:r>
+      <w:proofErr w:type="spellStart"/>
+      <w:r>
+        <w:rPr>
+          <w:lang w:val="es-ES"/>
+        </w:rPr>
+        <w:t>mkdir</w:t>
+      </w:r>
+      <w:proofErr w:type="spellEnd"/>
+      <w:r>
+        <w:rPr>
+          <w:lang w:val="es-ES"/>
+        </w:rPr>
+        <w:t xml:space="preserve"> -p "fotos/$DATUM"</w:t>
+      </w:r>
+    </w:p>
+    <w:p>
+      <w:pPr>
+        <w:rPr>
+          <w:color w:val="A02B93" w:themeColor="accent5"/>
+        </w:rPr>
+      </w:pPr>
+      <w:r>
+        <w:rPr>
+          <w:color w:val="A02B93" w:themeColor="accent5"/>
+        </w:rPr>
+        <w:t>Daarna wordt de afbeelding gekopieerd naar de folder</w:t>
+      </w:r>
+    </w:p>
+    <w:p>
+      <w:pPr>
+        <w:rPr>
+          <w:lang w:val="es-ES"/>
+        </w:rPr>
+      </w:pPr>
+      <w:r>
+        <w:t xml:space="preserve">            </w:t>
+      </w:r>
+      <w:proofErr w:type="spellStart"/>
+      <w:r>
+        <w:rPr>
+          <w:lang w:val="es-ES"/>
+        </w:rPr>
+        <w:t>cp</w:t>
+      </w:r>
+      <w:proofErr w:type="spellEnd"/>
+      <w:r>
+        <w:rPr>
+          <w:lang w:val="es-ES"/>
+        </w:rPr>
+        <w:t xml:space="preserve"> "$X" "fotos/$DATUM"</w:t>
+      </w:r>
+    </w:p>
+    <w:p>
+      <w:pPr>
+        <w:rPr>
+          <w:lang w:val="es-ES"/>
+        </w:rPr>
+      </w:pPr>
+    </w:p>
+    <w:p>
+      <w:pPr>
+        <w:rPr>
+          <w:color w:val="A02B93" w:themeColor="accent5"/>
+        </w:rPr>
+      </w:pPr>
+      <w:r>
+        <w:rPr>
+          <w:color w:val="A02B93" w:themeColor="accent5"/>
+        </w:rPr>
+        <w:t xml:space="preserve">            </w:t>
+      </w:r>
+      <w:r>
+        <w:rPr>
+          <w:color w:val="A02B93" w:themeColor="accent5"/>
+        </w:rPr>
+        <w:t xml:space="preserve">Vervolgens wordt de md5sum van </w:t>
+      </w:r>
+      <w:r>
+        <w:rPr>
+          <w:color w:val="A02B93" w:themeColor="accent5"/>
+        </w:rPr>
+        <w:t xml:space="preserve">de oorspronkelijke afbeelding gepakt en dan alleen de </w:t>
+      </w:r>
+      <w:proofErr w:type="spellStart"/>
+      <w:r>
+        <w:rPr>
+          <w:color w:val="A02B93" w:themeColor="accent5"/>
+        </w:rPr>
+        <w:t>hash</w:t>
+      </w:r>
+      <w:proofErr w:type="spellEnd"/>
+      <w:r>
+        <w:rPr>
+          <w:color w:val="A02B93" w:themeColor="accent5"/>
+        </w:rPr>
+        <w:t xml:space="preserve"> gepakt</w:t>
+      </w:r>
+    </w:p>
+    <w:p>
+      <w:pPr>
+        <w:ind w:firstLine="708"/>
+        <w:rPr>
+          <w:lang w:val="en-US"/>
+        </w:rPr>
+      </w:pPr>
+      <w:r>
+        <w:rPr>
+          <w:lang w:val="en-US"/>
+        </w:rPr>
+        <w:t>FILE1=$(md5sum $X | awk '{ print $1 }')</w:t>
+      </w:r>
+    </w:p>
+    <w:p>
+      <w:pPr>
+        <w:ind w:firstLine="708"/>
+        <w:rPr>
+          <w:color w:val="A02B93" w:themeColor="accent5"/>
+        </w:rPr>
+      </w:pPr>
+      <w:r>
+        <w:rPr>
+          <w:color w:val="A02B93" w:themeColor="accent5"/>
+        </w:rPr>
+        <w:lastRenderedPageBreak/>
+        <w:t xml:space="preserve">Ik heb de </w:t>
+      </w:r>
+      <w:proofErr w:type="spellStart"/>
+      <w:r>
+        <w:rPr>
+          <w:color w:val="A02B93" w:themeColor="accent5"/>
+        </w:rPr>
+        <w:t>basename</w:t>
+      </w:r>
+      <w:proofErr w:type="spellEnd"/>
+      <w:r>
+        <w:rPr>
+          <w:color w:val="A02B93" w:themeColor="accent5"/>
+        </w:rPr>
+        <w:t xml:space="preserve"> nodig om vervolgens de foto te zoeken in </w:t>
+      </w:r>
+      <w:r>
+        <w:rPr>
+          <w:color w:val="A02B93" w:themeColor="accent5"/>
+        </w:rPr>
+        <w:t>de nieuwe map waar hij net geplaatst is.</w:t>
+      </w:r>
+      <w:r>
+        <w:rPr>
+          <w:color w:val="A02B93" w:themeColor="accent5"/>
+        </w:rPr>
+        <w:t xml:space="preserve"> Ik wist niet hoe ik anders de net gekopieerde foto terug moest halen. Maar dit werkt goed.</w:t>
+      </w:r>
+    </w:p>
+    <w:p>
+      <w:r>
+        <w:t xml:space="preserve">            </w:t>
+      </w:r>
+      <w:r>
+        <w:t>BESTAND=$(</w:t>
+      </w:r>
+      <w:proofErr w:type="spellStart"/>
+      <w:r>
+        <w:t>basename</w:t>
+      </w:r>
+      <w:proofErr w:type="spellEnd"/>
+      <w:r>
+        <w:t xml:space="preserve"> $X)</w:t>
+      </w:r>
+    </w:p>
+    <w:p>
+      <w:pPr>
+        <w:rPr>
+          <w:lang w:val="en-US"/>
+        </w:rPr>
+      </w:pPr>
+      <w:r>
+        <w:t xml:space="preserve">            </w:t>
+      </w:r>
+      <w:r>
+        <w:rPr>
+          <w:lang w:val="en-US"/>
+        </w:rPr>
+        <w:t xml:space="preserve">BESTAND2=$(find </w:t>
+      </w:r>
+      <w:proofErr w:type="spellStart"/>
+      <w:r>
+        <w:rPr>
+          <w:lang w:val="en-US"/>
+        </w:rPr>
+        <w:t>fotos</w:t>
+      </w:r>
+      <w:proofErr w:type="spellEnd"/>
+      <w:r>
+        <w:rPr>
+          <w:lang w:val="en-US"/>
+        </w:rPr>
+        <w:t>/$DATUM -name "$BESTAND")</w:t>
+      </w:r>
+    </w:p>
+    <w:p>
+      <w:pPr>
+        <w:rPr>
+          <w:color w:val="A02B93" w:themeColor="accent5"/>
+        </w:rPr>
+      </w:pPr>
+      <w:r>
+        <w:rPr>
+          <w:color w:val="A02B93" w:themeColor="accent5"/>
+        </w:rPr>
+        <w:t>Zodra ik het bestand heb gevonden pak ik ook van bestand 2 de md5sum op dezelfde manier als de eerste</w:t>
+      </w:r>
+    </w:p>
+    <w:p>
+      <w:pPr>
+        <w:rPr>
+          <w:lang w:val="en-US"/>
+        </w:rPr>
+      </w:pPr>
+      <w:r>
+        <w:t xml:space="preserve">            </w:t>
+      </w:r>
+      <w:r>
+        <w:rPr>
+          <w:lang w:val="en-US"/>
+        </w:rPr>
+        <w:t>FILE2=$(md5sum $BESTAND2 | awk '{ print $1 }')</w:t>
+      </w:r>
+    </w:p>
+    <w:p>
+      <w:pPr>
+        <w:rPr>
+          <w:color w:val="A02B93" w:themeColor="accent5"/>
+        </w:rPr>
+      </w:pPr>
+      <w:r>
+        <w:rPr>
+          <w:color w:val="A02B93" w:themeColor="accent5"/>
+        </w:rPr>
+        <w:t xml:space="preserve">Ik print vervolgens de beide md5 </w:t>
+      </w:r>
+      <w:proofErr w:type="spellStart"/>
+      <w:r>
+        <w:rPr>
+          <w:color w:val="A02B93" w:themeColor="accent5"/>
+        </w:rPr>
+        <w:t>sums</w:t>
+      </w:r>
+      <w:proofErr w:type="spellEnd"/>
+      <w:r>
+        <w:rPr>
+          <w:color w:val="A02B93" w:themeColor="accent5"/>
+        </w:rPr>
+        <w:t>..</w:t>
+      </w:r>
+    </w:p>
+    <w:p>
+      <w:r>
+        <w:t xml:space="preserve">            </w:t>
+      </w:r>
+      <w:r>
+        <w:t>echo "Zijn bestanden gelijk?&gt; $FILE1 en $FILE2"</w:t>
+      </w:r>
+    </w:p>
+    <w:p>
+      <w:pPr>
+        <w:rPr>
+          <w:color w:val="A02B93" w:themeColor="accent5"/>
+        </w:rPr>
+      </w:pPr>
+      <w:r>
+        <w:rPr>
+          <w:color w:val="A02B93" w:themeColor="accent5"/>
+        </w:rPr>
+        <w:t>en ik doe de check</w:t>
+      </w:r>
+    </w:p>
+    <w:p>
+      <w:r>
+        <w:t xml:space="preserve">            </w:t>
+      </w:r>
+      <w:proofErr w:type="spellStart"/>
+      <w:r>
+        <w:t>if</w:t>
+      </w:r>
+      <w:proofErr w:type="spellEnd"/>
+      <w:r>
+        <w:t xml:space="preserve"> [[ $FILE2 == $FILE1 ]]; </w:t>
+      </w:r>
       <w:proofErr w:type="spellStart"/>
       <w:r>
         <w:t>then</w:t>
@@ -124,111 +1185,111 @@
     </w:p>
     <w:p>
       <w:r>
-        <w:t>echo "Parameter 2 is niet of niet goed ingevuld"</w:t>
-      </w:r>
-    </w:p>
-    <w:p/>
-    <w:p>
-      <w:pPr>
-        <w:rPr>
-          <w:lang w:val="en-US"/>
-        </w:rPr>
-      </w:pPr>
-      <w:r>
-        <w:rPr>
-          <w:lang w:val="en-US"/>
-        </w:rPr>
+        <w:t xml:space="preserve">                echo "$BESTAND = Bestanden $FILE1 en $FILE2 zijn gelijk . Bestand 1 wordt nu verwijderd."</w:t>
+      </w:r>
+    </w:p>
+    <w:p>
+      <w:pPr>
+        <w:rPr>
+          <w:color w:val="A02B93" w:themeColor="accent5"/>
+        </w:rPr>
+      </w:pPr>
+      <w:r>
+        <w:rPr>
+          <w:color w:val="A02B93" w:themeColor="accent5"/>
+        </w:rPr>
+        <w:t>Als ze gelijk zijn verwijder ik vervolgens de foto in de oorspronkelijke locatie</w:t>
+      </w:r>
+    </w:p>
+    <w:p>
+      <w:r>
+        <w:t xml:space="preserve">                </w:t>
+      </w:r>
+      <w:proofErr w:type="spellStart"/>
+      <w:r>
+        <w:t>rm</w:t>
+      </w:r>
+      <w:proofErr w:type="spellEnd"/>
+      <w:r>
+        <w:t xml:space="preserve"> $X</w:t>
+      </w:r>
+    </w:p>
+    <w:p>
+      <w:r>
+        <w:t xml:space="preserve">            </w:t>
+      </w:r>
+      <w:proofErr w:type="spellStart"/>
+      <w:r>
+        <w:t>fi</w:t>
+      </w:r>
+      <w:proofErr w:type="spellEnd"/>
+    </w:p>
+    <w:p>
+      <w:pPr>
+        <w:rPr>
+          <w:color w:val="A02B93" w:themeColor="accent5"/>
+        </w:rPr>
+      </w:pPr>
+      <w:r>
+        <w:rPr>
+          <w:color w:val="A02B93" w:themeColor="accent5"/>
+        </w:rPr>
+        <w:t>Ik doe even een sleep tussendoor, zodat het niet te snel gaat voor de eindgebruiker. Vermoedelijk gaat het ook prima zonder sleep :P Maar dan kon ik het niet laten zien in de demonstratie film</w:t>
+      </w:r>
+    </w:p>
+    <w:p>
+      <w:r>
+        <w:t xml:space="preserve">            sleep 0.1</w:t>
+      </w:r>
+    </w:p>
+    <w:p>
+      <w:r>
+        <w:t xml:space="preserve">        </w:t>
+      </w:r>
+      <w:proofErr w:type="spellStart"/>
+      <w:r>
+        <w:t>done</w:t>
+      </w:r>
+      <w:proofErr w:type="spellEnd"/>
+    </w:p>
+    <w:p>
+      <w:r>
+        <w:t xml:space="preserve">    </w:t>
+      </w:r>
+      <w:proofErr w:type="spellStart"/>
+      <w:r>
         <w:t>else</w:t>
       </w:r>
-    </w:p>
-    <w:p>
-      <w:pPr>
-        <w:rPr>
-          <w:lang w:val="en-US"/>
-        </w:rPr>
-      </w:pPr>
-      <w:r>
-        <w:rPr>
-          <w:lang w:val="en-US"/>
-        </w:rPr>
-        <w:t>if [ -d $1 ]; then</w:t>
-      </w:r>
-    </w:p>
-    <w:p>
-      <w:pPr>
-        <w:rPr>
-          <w:lang w:val="en-US"/>
-        </w:rPr>
-      </w:pPr>
-      <w:r>
-        <w:rPr>
-          <w:lang w:val="en-US"/>
-        </w:rPr>
-        <w:t xml:space="preserve">if [ -L $1 ]; then echo "Het is een symbolische folder" </w:t>
-      </w:r>
-    </w:p>
-    <w:p>
-      <w:r>
-        <w:rPr>
-          <w:lang w:val="en-US"/>
-        </w:rPr>
-        <w:t xml:space="preserve">        </w:t>
-      </w:r>
-      <w:r>
-        <w:t xml:space="preserve">#       </w:t>
-      </w:r>
-      <w:proofErr w:type="spellStart"/>
-      <w:r>
-        <w:t>for</w:t>
-      </w:r>
-      <w:proofErr w:type="spellEnd"/>
-      <w:r>
-        <w:t xml:space="preserve"> X in $1/*</w:t>
-      </w:r>
-    </w:p>
-    <w:p>
-      <w:r>
-        <w:t xml:space="preserve">        #       do</w:t>
-      </w:r>
-    </w:p>
-    <w:p>
-      <w:r>
-        <w:t xml:space="preserve">        #clear</w:t>
-      </w:r>
-    </w:p>
-    <w:p>
-      <w:r>
-        <w:t xml:space="preserve">        #echo "Kopiëren van afbeelding $X naar /foto's..." </w:t>
-      </w:r>
-    </w:p>
-    <w:p>
-      <w:r>
-        <w:t xml:space="preserve">        #sleep 0.5</w:t>
-      </w:r>
-    </w:p>
-    <w:p>
-      <w:r>
-        <w:t xml:space="preserve">        #       </w:t>
-      </w:r>
-      <w:proofErr w:type="spellStart"/>
-      <w:r>
-        <w:t>done</w:t>
-      </w:r>
-      <w:proofErr w:type="spellEnd"/>
-    </w:p>
-    <w:p>
-      <w:proofErr w:type="spellStart"/>
-      <w:r>
-        <w:t>else</w:t>
-      </w:r>
-      <w:proofErr w:type="spellEnd"/>
-    </w:p>
-    <w:p>
-      <w:r>
-        <w:t>echo "Het is een folder"</w:t>
-      </w:r>
-    </w:p>
-    <w:p>
+      <w:proofErr w:type="spellEnd"/>
+    </w:p>
+    <w:p>
+      <w:pPr>
+        <w:rPr>
+          <w:color w:val="A02B93" w:themeColor="accent5"/>
+        </w:rPr>
+      </w:pPr>
+      <w:r>
+        <w:rPr>
+          <w:color w:val="A02B93" w:themeColor="accent5"/>
+        </w:rPr>
+        <w:t xml:space="preserve">Mocht de folder geen folder zijn dan houdt hij hier al op. De check op folder werkt overigens ook als je een symbolisch link </w:t>
+      </w:r>
+      <w:r>
+        <w:rPr>
+          <w:color w:val="A02B93" w:themeColor="accent5"/>
+        </w:rPr>
+        <w:t>in parameter $1 gebruikt.</w:t>
+      </w:r>
+    </w:p>
+    <w:p>
+      <w:r>
+        <w:t xml:space="preserve">        echo "Parameter 1: $1 is geen folder of symbolische link"</w:t>
+      </w:r>
+    </w:p>
+    <w:p>
+      <w:r>
+        <w:t xml:space="preserve">    </w:t>
+      </w:r>
       <w:proofErr w:type="spellStart"/>
       <w:r>
         <w:t>fi</w:t>
@@ -236,242 +1297,12 @@
       <w:proofErr w:type="spellEnd"/>
     </w:p>
     <w:p>
-      <w:r>
-        <w:t>TELLER=0</w:t>
-      </w:r>
-    </w:p>
-    <w:p>
-      <w:r>
-        <w:t>AFBEELDINGEN=$(</w:t>
-      </w:r>
-      <w:proofErr w:type="spellStart"/>
-      <w:r>
-        <w:t>find</w:t>
-      </w:r>
-      <w:proofErr w:type="spellEnd"/>
-      <w:r>
-        <w:t xml:space="preserve"> "$1" \( -</w:t>
-      </w:r>
-      <w:proofErr w:type="spellStart"/>
-      <w:r>
-        <w:t>iname</w:t>
-      </w:r>
-      <w:proofErr w:type="spellEnd"/>
-      <w:r>
-        <w:t xml:space="preserve"> "*.jpg" -o -</w:t>
-      </w:r>
-      <w:proofErr w:type="spellStart"/>
-      <w:r>
-        <w:t>iname</w:t>
-      </w:r>
-      <w:proofErr w:type="spellEnd"/>
-      <w:r>
-        <w:t xml:space="preserve"> "*.</w:t>
-      </w:r>
-      <w:proofErr w:type="spellStart"/>
-      <w:r>
-        <w:t>png</w:t>
-      </w:r>
-      <w:proofErr w:type="spellEnd"/>
-      <w:r>
-        <w:t xml:space="preserve">" \)) </w:t>
-      </w:r>
-    </w:p>
-    <w:p>
-      <w:r>
-        <w:lastRenderedPageBreak/>
-        <w:t>AANTAL=$(echo "$AFBEELDINGEN" | wc -l)</w:t>
-      </w:r>
-    </w:p>
-    <w:p>
-      <w:pPr>
-        <w:rPr>
-          <w:lang w:val="en-US"/>
-        </w:rPr>
-      </w:pPr>
-      <w:r>
-        <w:rPr>
-          <w:lang w:val="en-US"/>
-        </w:rPr>
-        <w:t>for X in $AFBEELDINGEN</w:t>
-      </w:r>
-    </w:p>
-    <w:p>
-      <w:pPr>
-        <w:rPr>
-          <w:lang w:val="en-US"/>
-        </w:rPr>
-      </w:pPr>
-    </w:p>
-    <w:p>
-      <w:pPr>
-        <w:rPr>
-          <w:lang w:val="en-US"/>
-        </w:rPr>
-      </w:pPr>
-      <w:r>
-        <w:rPr>
-          <w:lang w:val="en-US"/>
-        </w:rPr>
-        <w:t>do</w:t>
-      </w:r>
-    </w:p>
-    <w:p>
-      <w:pPr>
-        <w:rPr>
-          <w:lang w:val="en-US"/>
-        </w:rPr>
-      </w:pPr>
-      <w:r>
-        <w:rPr>
-          <w:lang w:val="en-US"/>
-        </w:rPr>
-        <w:t>TELLER=$((TELLER + 1))</w:t>
-      </w:r>
-    </w:p>
-    <w:p>
-      <w:pPr>
-        <w:rPr>
-          <w:lang w:val="en-US"/>
-        </w:rPr>
-      </w:pPr>
-      <w:r>
-        <w:rPr>
-          <w:lang w:val="en-US"/>
-        </w:rPr>
-        <w:t>clear</w:t>
-      </w:r>
-    </w:p>
-    <w:p>
-      <w:r>
-        <w:t>echo "Kopiëren van afbeelding $X naar /</w:t>
-      </w:r>
-      <w:proofErr w:type="spellStart"/>
-      <w:r>
-        <w:t>fotos</w:t>
-      </w:r>
-      <w:proofErr w:type="spellEnd"/>
-      <w:r>
-        <w:t>....$TELLER van $AANTAL"</w:t>
-      </w:r>
-    </w:p>
-    <w:p>
-      <w:pPr>
-        <w:rPr>
-          <w:lang w:val="en-US"/>
-        </w:rPr>
-      </w:pPr>
-      <w:r>
-        <w:rPr>
-          <w:lang w:val="en-US"/>
-        </w:rPr>
-        <w:t>sleep 0.5</w:t>
-      </w:r>
-    </w:p>
-    <w:p>
-      <w:pPr>
-        <w:rPr>
-          <w:lang w:val="en-US"/>
-        </w:rPr>
-      </w:pPr>
-      <w:r>
-        <w:rPr>
-          <w:lang w:val="en-US"/>
-        </w:rPr>
-        <w:t>done</w:t>
-      </w:r>
-    </w:p>
-    <w:p>
-      <w:pPr>
-        <w:rPr>
-          <w:lang w:val="en-US"/>
-        </w:rPr>
-      </w:pPr>
-      <w:r>
-        <w:rPr>
-          <w:lang w:val="en-US"/>
-        </w:rPr>
-        <w:t>else</w:t>
-      </w:r>
-    </w:p>
-    <w:p>
-      <w:pPr>
-        <w:rPr>
-          <w:lang w:val="en-US"/>
-        </w:rPr>
-      </w:pPr>
-      <w:r>
-        <w:rPr>
-          <w:lang w:val="en-US"/>
-        </w:rPr>
-        <w:t xml:space="preserve">echo "Parameter 1: $1 is geen folder of symbolische link" </w:t>
-      </w:r>
-    </w:p>
-    <w:p>
       <w:proofErr w:type="spellStart"/>
       <w:r>
         <w:t>fi</w:t>
       </w:r>
       <w:proofErr w:type="spellEnd"/>
     </w:p>
-    <w:p>
-      <w:proofErr w:type="spellStart"/>
-      <w:r>
-        <w:t>fi</w:t>
-      </w:r>
-      <w:proofErr w:type="spellEnd"/>
-    </w:p>
-    <w:p>
-      <w:r>
-        <w:rPr>
-          <w:noProof/>
-        </w:rPr>
-        <w:drawing>
-          <wp:inline distT="0" distB="0" distL="0" distR="0" wp14:anchorId="31D9458B" wp14:editId="62AE72A6">
-            <wp:extent cx="5760720" cy="2725420"/>
-            <wp:effectExtent l="0" t="0" r="0" b="0"/>
-            <wp:docPr id="1052894399" name="Picture 1" descr="A screenshot of a computer program&#10;&#10;Description automatically generated"/>
-            <wp:cNvGraphicFramePr>
-              <a:graphicFrameLocks xmlns:a="http://schemas.openxmlformats.org/drawingml/2006/main" noChangeAspect="1"/>
-            </wp:cNvGraphicFramePr>
-            <a:graphic xmlns:a="http://schemas.openxmlformats.org/drawingml/2006/main">
-              <a:graphicData uri="http://schemas.openxmlformats.org/drawingml/2006/picture">
-                <pic:pic xmlns:pic="http://schemas.openxmlformats.org/drawingml/2006/picture">
-                  <pic:nvPicPr>
-                    <pic:cNvPr id="1052894399" name="Picture 1" descr="A screenshot of a computer program&#10;&#10;Description automatically generated"/>
-                    <pic:cNvPicPr/>
-                  </pic:nvPicPr>
-                  <pic:blipFill>
-                    <a:blip r:embed="rId5"/>
-                    <a:stretch>
-                      <a:fillRect/>
-                    </a:stretch>
-                  </pic:blipFill>
-                  <pic:spPr>
-                    <a:xfrm>
-                      <a:off x="0" y="0"/>
-                      <a:ext cx="5760720" cy="2725420"/>
-                    </a:xfrm>
-                    <a:prstGeom prst="rect">
-                      <a:avLst/>
-                    </a:prstGeom>
-                  </pic:spPr>
-                </pic:pic>
-              </a:graphicData>
-            </a:graphic>
-          </wp:inline>
-        </w:drawing>
-      </w:r>
-    </w:p>
-    <w:p>
-      <w:pPr>
-        <w:pStyle w:val="Kop3"/>
-      </w:pPr>
-      <w:r>
-        <w:t>Uitleg van de code:</w:t>
-      </w:r>
-    </w:p>
-    <w:p/>
     <w:p>
       <w:r>
         <w:t xml:space="preserve">Einde van practicum deel </w:t>
@@ -1741,6 +2572,7 @@
   <w:style w:type="paragraph" w:default="1" w:styleId="Standaard">
     <w:name w:val="Normal"/>
     <w:qFormat/>
+    <w:rsid w:val="00EB2281"/>
   </w:style>
   <w:style w:type="paragraph" w:styleId="Kop1">
     <w:name w:val="heading 1"/>

</xml_diff>